<commit_message>
Dodan tekst za 3. tjedan
</commit_message>
<xml_diff>
--- a/DOKUMENTACIJA UML/IZD.02 - (UML) Izvješćivanje.docx
+++ b/DOKUMENTACIJA UML/IZD.02 - (UML) Izvješćivanje.docx
@@ -26,7 +26,7 @@
           </w:tcPr>
           <w:p>
             <w:pPr>
-              <w:pStyle w:val="Bezproreda"/>
+              <w:pStyle w:val="NoSpacing"/>
               <w:snapToGrid w:val="0"/>
               <w:jc w:val="center"/>
               <w:rPr>
@@ -368,8 +368,54 @@
                 <w:sz w:val="28"/>
                 <w:lang w:val="hr-HR"/>
               </w:rPr>
-              <w:t>Nikola Platnjak, Dorian Hajnić, Kristina Aničić, Nina Šalković</w:t>
+              <w:t xml:space="preserve">Nikola </w:t>
             </w:r>
+            <w:proofErr w:type="spellStart"/>
+            <w:r>
+              <w:rPr>
+                <w:b/>
+                <w:sz w:val="28"/>
+                <w:lang w:val="hr-HR"/>
+              </w:rPr>
+              <w:t>Platnjak</w:t>
+            </w:r>
+            <w:proofErr w:type="spellEnd"/>
+            <w:r>
+              <w:rPr>
+                <w:b/>
+                <w:sz w:val="28"/>
+                <w:lang w:val="hr-HR"/>
+              </w:rPr>
+              <w:t xml:space="preserve">, Dorian </w:t>
+            </w:r>
+            <w:proofErr w:type="spellStart"/>
+            <w:r>
+              <w:rPr>
+                <w:b/>
+                <w:sz w:val="28"/>
+                <w:lang w:val="hr-HR"/>
+              </w:rPr>
+              <w:t>Hajnić</w:t>
+            </w:r>
+            <w:proofErr w:type="spellEnd"/>
+            <w:r>
+              <w:rPr>
+                <w:b/>
+                <w:sz w:val="28"/>
+                <w:lang w:val="hr-HR"/>
+              </w:rPr>
+              <w:t xml:space="preserve">, Kristina Aničić, Nina </w:t>
+            </w:r>
+            <w:proofErr w:type="spellStart"/>
+            <w:r>
+              <w:rPr>
+                <w:b/>
+                <w:sz w:val="28"/>
+                <w:lang w:val="hr-HR"/>
+              </w:rPr>
+              <w:t>Šalković</w:t>
+            </w:r>
+            <w:proofErr w:type="spellEnd"/>
           </w:p>
         </w:tc>
       </w:tr>
@@ -432,7 +478,7 @@
                 <w:sz w:val="28"/>
                 <w:lang w:val="hr-HR"/>
               </w:rPr>
-              <w:t>9. ožujka 2024.</w:t>
+              <w:t>16. ožujka 2024.</w:t>
             </w:r>
             <w:r>
               <w:rPr>
@@ -526,7 +572,7 @@
     </w:p>
     <w:p>
       <w:pPr>
-        <w:pStyle w:val="Naslov1"/>
+        <w:pStyle w:val="Heading1"/>
       </w:pPr>
       <w:bookmarkStart w:id="0" w:name="_Toc129343592"/>
       <w:r>
@@ -588,7 +634,7 @@
           </w:tcPr>
           <w:p>
             <w:pPr>
-              <w:pStyle w:val="Bezproreda"/>
+              <w:pStyle w:val="NoSpacing"/>
             </w:pPr>
             <w:r>
               <w:t>Inačica</w:t>
@@ -608,7 +654,7 @@
           </w:tcPr>
           <w:p>
             <w:pPr>
-              <w:pStyle w:val="Bezproreda"/>
+              <w:pStyle w:val="NoSpacing"/>
             </w:pPr>
             <w:r>
               <w:t>Autor</w:t>
@@ -628,7 +674,7 @@
           </w:tcPr>
           <w:p>
             <w:pPr>
-              <w:pStyle w:val="Bezproreda"/>
+              <w:pStyle w:val="NoSpacing"/>
             </w:pPr>
             <w:r>
               <w:t>Tag</w:t>
@@ -648,7 +694,7 @@
           </w:tcPr>
           <w:p>
             <w:pPr>
-              <w:pStyle w:val="Bezproreda"/>
+              <w:pStyle w:val="NoSpacing"/>
               <w:rPr>
                 <w:sz w:val="18"/>
                 <w:szCs w:val="18"/>
@@ -672,7 +718,7 @@
           </w:tcPr>
           <w:p>
             <w:pPr>
-              <w:pStyle w:val="Bezproreda"/>
+              <w:pStyle w:val="NoSpacing"/>
             </w:pPr>
             <w:r>
               <w:t>Opis</w:t>
@@ -697,7 +743,7 @@
           </w:tcPr>
           <w:p>
             <w:pPr>
-              <w:pStyle w:val="Bezproreda"/>
+              <w:pStyle w:val="NoSpacing"/>
             </w:pPr>
             <w:r>
               <w:t>0.1</w:t>
@@ -717,11 +763,16 @@
           </w:tcPr>
           <w:p>
             <w:pPr>
-              <w:pStyle w:val="Bezproreda"/>
+              <w:pStyle w:val="NoSpacing"/>
             </w:pPr>
             <w:r>
-              <w:t>Nikola Platnjak</w:t>
+              <w:t xml:space="preserve">Nikola </w:t>
             </w:r>
+            <w:proofErr w:type="spellStart"/>
+            <w:r>
+              <w:t>Platnjak</w:t>
+            </w:r>
+            <w:proofErr w:type="spellEnd"/>
           </w:p>
         </w:tc>
         <w:tc>
@@ -737,7 +788,7 @@
           </w:tcPr>
           <w:p>
             <w:pPr>
-              <w:pStyle w:val="Bezproreda"/>
+              <w:pStyle w:val="NoSpacing"/>
             </w:pPr>
             <w:r>
               <w:t>TIM3G3</w:t>
@@ -757,7 +808,7 @@
           </w:tcPr>
           <w:p>
             <w:pPr>
-              <w:pStyle w:val="Bezproreda"/>
+              <w:pStyle w:val="NoSpacing"/>
             </w:pPr>
             <w:r>
               <w:t>2.9.2024.</w:t>
@@ -777,7 +828,7 @@
           </w:tcPr>
           <w:p>
             <w:pPr>
-              <w:pStyle w:val="Bezproreda"/>
+              <w:pStyle w:val="NoSpacing"/>
             </w:pPr>
             <w:r>
               <w:t>Popunjavanje dokumenta</w:t>
@@ -802,7 +853,7 @@
           </w:tcPr>
           <w:p>
             <w:pPr>
-              <w:pStyle w:val="Bezproreda"/>
+              <w:pStyle w:val="NoSpacing"/>
             </w:pPr>
           </w:p>
         </w:tc>
@@ -819,7 +870,7 @@
           </w:tcPr>
           <w:p>
             <w:pPr>
-              <w:pStyle w:val="Bezproreda"/>
+              <w:pStyle w:val="NoSpacing"/>
             </w:pPr>
           </w:p>
         </w:tc>
@@ -836,7 +887,7 @@
           </w:tcPr>
           <w:p>
             <w:pPr>
-              <w:pStyle w:val="Bezproreda"/>
+              <w:pStyle w:val="NoSpacing"/>
             </w:pPr>
           </w:p>
         </w:tc>
@@ -853,7 +904,7 @@
           </w:tcPr>
           <w:p>
             <w:pPr>
-              <w:pStyle w:val="Bezproreda"/>
+              <w:pStyle w:val="NoSpacing"/>
             </w:pPr>
           </w:p>
         </w:tc>
@@ -870,7 +921,7 @@
           </w:tcPr>
           <w:p>
             <w:pPr>
-              <w:pStyle w:val="Bezproreda"/>
+              <w:pStyle w:val="NoSpacing"/>
             </w:pPr>
           </w:p>
         </w:tc>
@@ -892,7 +943,7 @@
           </w:tcPr>
           <w:p>
             <w:pPr>
-              <w:pStyle w:val="Bezproreda"/>
+              <w:pStyle w:val="NoSpacing"/>
             </w:pPr>
           </w:p>
         </w:tc>
@@ -909,7 +960,7 @@
           </w:tcPr>
           <w:p>
             <w:pPr>
-              <w:pStyle w:val="Bezproreda"/>
+              <w:pStyle w:val="NoSpacing"/>
             </w:pPr>
           </w:p>
         </w:tc>
@@ -926,7 +977,7 @@
           </w:tcPr>
           <w:p>
             <w:pPr>
-              <w:pStyle w:val="Bezproreda"/>
+              <w:pStyle w:val="NoSpacing"/>
             </w:pPr>
           </w:p>
         </w:tc>
@@ -943,7 +994,7 @@
           </w:tcPr>
           <w:p>
             <w:pPr>
-              <w:pStyle w:val="Bezproreda"/>
+              <w:pStyle w:val="NoSpacing"/>
             </w:pPr>
           </w:p>
         </w:tc>
@@ -960,7 +1011,7 @@
           </w:tcPr>
           <w:p>
             <w:pPr>
-              <w:pStyle w:val="Bezproreda"/>
+              <w:pStyle w:val="NoSpacing"/>
             </w:pPr>
           </w:p>
         </w:tc>
@@ -982,7 +1033,7 @@
           </w:tcPr>
           <w:p>
             <w:pPr>
-              <w:pStyle w:val="Bezproreda"/>
+              <w:pStyle w:val="NoSpacing"/>
             </w:pPr>
           </w:p>
         </w:tc>
@@ -999,7 +1050,7 @@
           </w:tcPr>
           <w:p>
             <w:pPr>
-              <w:pStyle w:val="Bezproreda"/>
+              <w:pStyle w:val="NoSpacing"/>
             </w:pPr>
           </w:p>
         </w:tc>
@@ -1016,7 +1067,7 @@
           </w:tcPr>
           <w:p>
             <w:pPr>
-              <w:pStyle w:val="Bezproreda"/>
+              <w:pStyle w:val="NoSpacing"/>
             </w:pPr>
           </w:p>
         </w:tc>
@@ -1033,7 +1084,7 @@
           </w:tcPr>
           <w:p>
             <w:pPr>
-              <w:pStyle w:val="Bezproreda"/>
+              <w:pStyle w:val="NoSpacing"/>
             </w:pPr>
           </w:p>
         </w:tc>
@@ -1050,7 +1101,7 @@
           </w:tcPr>
           <w:p>
             <w:pPr>
-              <w:pStyle w:val="Bezproreda"/>
+              <w:pStyle w:val="NoSpacing"/>
             </w:pPr>
           </w:p>
         </w:tc>
@@ -1072,7 +1123,7 @@
           </w:tcPr>
           <w:p>
             <w:pPr>
-              <w:pStyle w:val="Bezproreda"/>
+              <w:pStyle w:val="NoSpacing"/>
             </w:pPr>
           </w:p>
         </w:tc>
@@ -1089,7 +1140,7 @@
           </w:tcPr>
           <w:p>
             <w:pPr>
-              <w:pStyle w:val="Bezproreda"/>
+              <w:pStyle w:val="NoSpacing"/>
             </w:pPr>
           </w:p>
         </w:tc>
@@ -1106,7 +1157,7 @@
           </w:tcPr>
           <w:p>
             <w:pPr>
-              <w:pStyle w:val="Bezproreda"/>
+              <w:pStyle w:val="NoSpacing"/>
             </w:pPr>
           </w:p>
         </w:tc>
@@ -1123,7 +1174,7 @@
           </w:tcPr>
           <w:p>
             <w:pPr>
-              <w:pStyle w:val="Bezproreda"/>
+              <w:pStyle w:val="NoSpacing"/>
             </w:pPr>
           </w:p>
         </w:tc>
@@ -1140,7 +1191,7 @@
           </w:tcPr>
           <w:p>
             <w:pPr>
-              <w:pStyle w:val="Bezproreda"/>
+              <w:pStyle w:val="NoSpacing"/>
             </w:pPr>
           </w:p>
         </w:tc>
@@ -1202,7 +1253,7 @@
           </w:tcPr>
           <w:p>
             <w:pPr>
-              <w:pStyle w:val="Bezproreda"/>
+              <w:pStyle w:val="NoSpacing"/>
             </w:pPr>
             <w:r>
               <w:t>Ime i prezime</w:t>
@@ -1222,7 +1273,7 @@
           </w:tcPr>
           <w:p>
             <w:pPr>
-              <w:pStyle w:val="Bezproreda"/>
+              <w:pStyle w:val="NoSpacing"/>
               <w:rPr>
                 <w:sz w:val="18"/>
                 <w:szCs w:val="18"/>
@@ -1246,7 +1297,7 @@
           </w:tcPr>
           <w:p>
             <w:pPr>
-              <w:pStyle w:val="Bezproreda"/>
+              <w:pStyle w:val="NoSpacing"/>
             </w:pPr>
             <w:r>
               <w:t>Napomena</w:t>
@@ -1268,11 +1319,16 @@
           </w:tcPr>
           <w:p>
             <w:pPr>
-              <w:pStyle w:val="Bezproreda"/>
+              <w:pStyle w:val="NoSpacing"/>
             </w:pPr>
             <w:r>
-              <w:t>Nikola Platnjak</w:t>
+              <w:t xml:space="preserve">Nikola </w:t>
             </w:r>
+            <w:proofErr w:type="spellStart"/>
+            <w:r>
+              <w:t>Platnjak</w:t>
+            </w:r>
+            <w:proofErr w:type="spellEnd"/>
           </w:p>
         </w:tc>
         <w:tc>
@@ -1288,7 +1344,7 @@
           </w:tcPr>
           <w:p>
             <w:pPr>
-              <w:pStyle w:val="Bezproreda"/>
+              <w:pStyle w:val="NoSpacing"/>
             </w:pPr>
             <w:r>
               <w:t>Voditelj tima</w:t>
@@ -1308,7 +1364,7 @@
           </w:tcPr>
           <w:p>
             <w:pPr>
-              <w:pStyle w:val="Bezproreda"/>
+              <w:pStyle w:val="NoSpacing"/>
             </w:pPr>
           </w:p>
         </w:tc>
@@ -1327,15 +1383,24 @@
           </w:tcPr>
           <w:p>
             <w:pPr>
-              <w:pStyle w:val="Bezproreda"/>
+              <w:pStyle w:val="NoSpacing"/>
             </w:pPr>
             <w:r>
               <w:rPr>
                 <w:rFonts w:ascii="Arial" w:eastAsia="Arial" w:hAnsi="Arial" w:cs="Arial"/>
                 <w:color w:val="000000"/>
               </w:rPr>
-              <w:t>Dorian Hajnić</w:t>
+              <w:t xml:space="preserve">Dorian </w:t>
             </w:r>
+            <w:proofErr w:type="spellStart"/>
+            <w:r>
+              <w:rPr>
+                <w:rFonts w:ascii="Arial" w:eastAsia="Arial" w:hAnsi="Arial" w:cs="Arial"/>
+                <w:color w:val="000000"/>
+              </w:rPr>
+              <w:t>Hajnić</w:t>
+            </w:r>
+            <w:proofErr w:type="spellEnd"/>
           </w:p>
         </w:tc>
         <w:tc>
@@ -1351,7 +1416,7 @@
           </w:tcPr>
           <w:p>
             <w:pPr>
-              <w:pStyle w:val="Bezproreda"/>
+              <w:pStyle w:val="NoSpacing"/>
             </w:pPr>
             <w:r>
               <w:t>Programer</w:t>
@@ -1371,7 +1436,7 @@
           </w:tcPr>
           <w:p>
             <w:pPr>
-              <w:pStyle w:val="Bezproreda"/>
+              <w:pStyle w:val="NoSpacing"/>
             </w:pPr>
           </w:p>
         </w:tc>
@@ -1390,7 +1455,7 @@
           </w:tcPr>
           <w:p>
             <w:pPr>
-              <w:pStyle w:val="Bezproreda"/>
+              <w:pStyle w:val="NoSpacing"/>
             </w:pPr>
             <w:r>
               <w:rPr>
@@ -1414,7 +1479,7 @@
           </w:tcPr>
           <w:p>
             <w:pPr>
-              <w:pStyle w:val="Bezproreda"/>
+              <w:pStyle w:val="NoSpacing"/>
             </w:pPr>
             <w:r>
               <w:t>Programer</w:t>
@@ -1434,7 +1499,7 @@
           </w:tcPr>
           <w:p>
             <w:pPr>
-              <w:pStyle w:val="Bezproreda"/>
+              <w:pStyle w:val="NoSpacing"/>
             </w:pPr>
           </w:p>
         </w:tc>
@@ -1453,15 +1518,24 @@
           </w:tcPr>
           <w:p>
             <w:pPr>
-              <w:pStyle w:val="Bezproreda"/>
+              <w:pStyle w:val="NoSpacing"/>
             </w:pPr>
             <w:r>
               <w:rPr>
                 <w:rFonts w:ascii="Arial" w:eastAsia="Arial" w:hAnsi="Arial" w:cs="Arial"/>
                 <w:color w:val="000000"/>
               </w:rPr>
-              <w:t>Nina Šalković</w:t>
+              <w:t xml:space="preserve">Nina </w:t>
             </w:r>
+            <w:proofErr w:type="spellStart"/>
+            <w:r>
+              <w:rPr>
+                <w:rFonts w:ascii="Arial" w:eastAsia="Arial" w:hAnsi="Arial" w:cs="Arial"/>
+                <w:color w:val="000000"/>
+              </w:rPr>
+              <w:t>Šalković</w:t>
+            </w:r>
+            <w:proofErr w:type="spellEnd"/>
           </w:p>
         </w:tc>
         <w:tc>
@@ -1477,7 +1551,7 @@
           </w:tcPr>
           <w:p>
             <w:pPr>
-              <w:pStyle w:val="Bezproreda"/>
+              <w:pStyle w:val="NoSpacing"/>
             </w:pPr>
             <w:r>
               <w:t>Tester</w:t>
@@ -1497,7 +1571,7 @@
           </w:tcPr>
           <w:p>
             <w:pPr>
-              <w:pStyle w:val="Bezproreda"/>
+              <w:pStyle w:val="NoSpacing"/>
             </w:pPr>
           </w:p>
         </w:tc>
@@ -1511,7 +1585,7 @@
     </w:p>
     <w:p>
       <w:pPr>
-        <w:pStyle w:val="Naslov1"/>
+        <w:pStyle w:val="Heading1"/>
       </w:pPr>
       <w:bookmarkStart w:id="1" w:name="_Toc129343593"/>
       <w:r>
@@ -1523,7 +1597,7 @@
     <w:p/>
     <w:p>
       <w:pPr>
-        <w:pStyle w:val="Sadraj1"/>
+        <w:pStyle w:val="TOC1"/>
         <w:tabs>
           <w:tab w:val="left" w:pos="440"/>
           <w:tab w:val="right" w:leader="dot" w:pos="9062"/>
@@ -1551,7 +1625,7 @@
       <w:hyperlink w:anchor="_Toc129343592" w:history="1">
         <w:r>
           <w:rPr>
-            <w:rStyle w:val="Hiperveza"/>
+            <w:rStyle w:val="Hyperlink"/>
             <w:noProof/>
           </w:rPr>
           <w:t>1</w:t>
@@ -1571,7 +1645,7 @@
         </w:r>
         <w:r>
           <w:rPr>
-            <w:rStyle w:val="Hiperveza"/>
+            <w:rStyle w:val="Hyperlink"/>
             <w:noProof/>
           </w:rPr>
           <w:t>Nadzor dokumenta</w:t>
@@ -1628,7 +1702,7 @@
     </w:p>
     <w:p>
       <w:pPr>
-        <w:pStyle w:val="Sadraj1"/>
+        <w:pStyle w:val="TOC1"/>
         <w:tabs>
           <w:tab w:val="left" w:pos="440"/>
           <w:tab w:val="right" w:leader="dot" w:pos="9062"/>
@@ -1647,7 +1721,7 @@
       <w:hyperlink w:anchor="_Toc129343593" w:history="1">
         <w:r>
           <w:rPr>
-            <w:rStyle w:val="Hiperveza"/>
+            <w:rStyle w:val="Hyperlink"/>
             <w:noProof/>
           </w:rPr>
           <w:t>2</w:t>
@@ -1667,7 +1741,7 @@
         </w:r>
         <w:r>
           <w:rPr>
-            <w:rStyle w:val="Hiperveza"/>
+            <w:rStyle w:val="Hyperlink"/>
             <w:noProof/>
           </w:rPr>
           <w:t>Sadržaj</w:t>
@@ -1724,7 +1798,7 @@
     </w:p>
     <w:p>
       <w:pPr>
-        <w:pStyle w:val="Sadraj1"/>
+        <w:pStyle w:val="TOC1"/>
         <w:tabs>
           <w:tab w:val="left" w:pos="440"/>
           <w:tab w:val="right" w:leader="dot" w:pos="9062"/>
@@ -1743,7 +1817,7 @@
       <w:hyperlink w:anchor="_Toc129343594" w:history="1">
         <w:r>
           <w:rPr>
-            <w:rStyle w:val="Hiperveza"/>
+            <w:rStyle w:val="Hyperlink"/>
             <w:noProof/>
           </w:rPr>
           <w:t>3</w:t>
@@ -1763,7 +1837,7 @@
         </w:r>
         <w:r>
           <w:rPr>
-            <w:rStyle w:val="Hiperveza"/>
+            <w:rStyle w:val="Hyperlink"/>
             <w:noProof/>
           </w:rPr>
           <w:t>Opis izvješća</w:t>
@@ -1820,7 +1894,7 @@
     </w:p>
     <w:p>
       <w:pPr>
-        <w:pStyle w:val="Sadraj1"/>
+        <w:pStyle w:val="TOC1"/>
         <w:tabs>
           <w:tab w:val="left" w:pos="440"/>
           <w:tab w:val="right" w:leader="dot" w:pos="9062"/>
@@ -1839,7 +1913,7 @@
       <w:hyperlink w:anchor="_Toc129343595" w:history="1">
         <w:r>
           <w:rPr>
-            <w:rStyle w:val="Hiperveza"/>
+            <w:rStyle w:val="Hyperlink"/>
             <w:noProof/>
           </w:rPr>
           <w:t>4</w:t>
@@ -1859,7 +1933,7 @@
         </w:r>
         <w:r>
           <w:rPr>
-            <w:rStyle w:val="Hiperveza"/>
+            <w:rStyle w:val="Hyperlink"/>
             <w:noProof/>
           </w:rPr>
           <w:t>Prvi tjedan</w:t>
@@ -1916,7 +1990,7 @@
     </w:p>
     <w:p>
       <w:pPr>
-        <w:pStyle w:val="Sadraj1"/>
+        <w:pStyle w:val="TOC1"/>
         <w:tabs>
           <w:tab w:val="left" w:pos="440"/>
           <w:tab w:val="right" w:leader="dot" w:pos="9062"/>
@@ -1935,7 +2009,7 @@
       <w:hyperlink w:anchor="_Toc129343596" w:history="1">
         <w:r>
           <w:rPr>
-            <w:rStyle w:val="Hiperveza"/>
+            <w:rStyle w:val="Hyperlink"/>
             <w:noProof/>
           </w:rPr>
           <w:t>5</w:t>
@@ -1955,7 +2029,7 @@
         </w:r>
         <w:r>
           <w:rPr>
-            <w:rStyle w:val="Hiperveza"/>
+            <w:rStyle w:val="Hyperlink"/>
             <w:noProof/>
           </w:rPr>
           <w:t>Drugi tjedan</w:t>
@@ -2012,7 +2086,7 @@
     </w:p>
     <w:p>
       <w:pPr>
-        <w:pStyle w:val="Sadraj1"/>
+        <w:pStyle w:val="TOC1"/>
         <w:tabs>
           <w:tab w:val="left" w:pos="440"/>
           <w:tab w:val="right" w:leader="dot" w:pos="9062"/>
@@ -2031,7 +2105,7 @@
       <w:hyperlink w:anchor="_Toc129343597" w:history="1">
         <w:r>
           <w:rPr>
-            <w:rStyle w:val="Hiperveza"/>
+            <w:rStyle w:val="Hyperlink"/>
             <w:noProof/>
           </w:rPr>
           <w:t>6</w:t>
@@ -2051,7 +2125,7 @@
         </w:r>
         <w:r>
           <w:rPr>
-            <w:rStyle w:val="Hiperveza"/>
+            <w:rStyle w:val="Hyperlink"/>
             <w:noProof/>
           </w:rPr>
           <w:t>Treći tjedan</w:t>
@@ -2108,7 +2182,7 @@
     </w:p>
     <w:p>
       <w:pPr>
-        <w:pStyle w:val="Sadraj1"/>
+        <w:pStyle w:val="TOC1"/>
         <w:tabs>
           <w:tab w:val="left" w:pos="440"/>
           <w:tab w:val="right" w:leader="dot" w:pos="9062"/>
@@ -2127,7 +2201,7 @@
       <w:hyperlink w:anchor="_Toc129343598" w:history="1">
         <w:r>
           <w:rPr>
-            <w:rStyle w:val="Hiperveza"/>
+            <w:rStyle w:val="Hyperlink"/>
             <w:noProof/>
           </w:rPr>
           <w:t>7</w:t>
@@ -2147,7 +2221,7 @@
         </w:r>
         <w:r>
           <w:rPr>
-            <w:rStyle w:val="Hiperveza"/>
+            <w:rStyle w:val="Hyperlink"/>
             <w:noProof/>
           </w:rPr>
           <w:t>Četvrti tjedan</w:t>
@@ -2204,7 +2278,7 @@
     </w:p>
     <w:p>
       <w:pPr>
-        <w:pStyle w:val="Sadraj1"/>
+        <w:pStyle w:val="TOC1"/>
         <w:tabs>
           <w:tab w:val="left" w:pos="440"/>
           <w:tab w:val="right" w:leader="dot" w:pos="9062"/>
@@ -2223,7 +2297,7 @@
       <w:hyperlink w:anchor="_Toc129343599" w:history="1">
         <w:r>
           <w:rPr>
-            <w:rStyle w:val="Hiperveza"/>
+            <w:rStyle w:val="Hyperlink"/>
             <w:noProof/>
           </w:rPr>
           <w:t>8</w:t>
@@ -2243,7 +2317,7 @@
         </w:r>
         <w:r>
           <w:rPr>
-            <w:rStyle w:val="Hiperveza"/>
+            <w:rStyle w:val="Hyperlink"/>
             <w:noProof/>
           </w:rPr>
           <w:t>Peti tjedan</w:t>
@@ -2300,7 +2374,7 @@
     </w:p>
     <w:p>
       <w:pPr>
-        <w:pStyle w:val="Sadraj1"/>
+        <w:pStyle w:val="TOC1"/>
         <w:tabs>
           <w:tab w:val="left" w:pos="440"/>
           <w:tab w:val="right" w:leader="dot" w:pos="9062"/>
@@ -2319,7 +2393,7 @@
       <w:hyperlink w:anchor="_Toc129343600" w:history="1">
         <w:r>
           <w:rPr>
-            <w:rStyle w:val="Hiperveza"/>
+            <w:rStyle w:val="Hyperlink"/>
             <w:noProof/>
           </w:rPr>
           <w:t>9</w:t>
@@ -2339,7 +2413,7 @@
         </w:r>
         <w:r>
           <w:rPr>
-            <w:rStyle w:val="Hiperveza"/>
+            <w:rStyle w:val="Hyperlink"/>
             <w:noProof/>
           </w:rPr>
           <w:t>Šesti tjedan</w:t>
@@ -2396,7 +2470,7 @@
     </w:p>
     <w:p>
       <w:pPr>
-        <w:pStyle w:val="Sadraj1"/>
+        <w:pStyle w:val="TOC1"/>
         <w:tabs>
           <w:tab w:val="left" w:pos="440"/>
           <w:tab w:val="right" w:leader="dot" w:pos="9062"/>
@@ -2415,7 +2489,7 @@
       <w:hyperlink w:anchor="_Toc129343601" w:history="1">
         <w:r>
           <w:rPr>
-            <w:rStyle w:val="Hiperveza"/>
+            <w:rStyle w:val="Hyperlink"/>
             <w:noProof/>
           </w:rPr>
           <w:t>10</w:t>
@@ -2435,7 +2509,7 @@
         </w:r>
         <w:r>
           <w:rPr>
-            <w:rStyle w:val="Hiperveza"/>
+            <w:rStyle w:val="Hyperlink"/>
             <w:noProof/>
           </w:rPr>
           <w:t>Sedmi tjedan</w:t>
@@ -2492,7 +2566,7 @@
     </w:p>
     <w:p>
       <w:pPr>
-        <w:pStyle w:val="Sadraj1"/>
+        <w:pStyle w:val="TOC1"/>
         <w:tabs>
           <w:tab w:val="left" w:pos="440"/>
           <w:tab w:val="right" w:leader="dot" w:pos="9062"/>
@@ -2511,7 +2585,7 @@
       <w:hyperlink w:anchor="_Toc129343602" w:history="1">
         <w:r>
           <w:rPr>
-            <w:rStyle w:val="Hiperveza"/>
+            <w:rStyle w:val="Hyperlink"/>
             <w:noProof/>
           </w:rPr>
           <w:t>11</w:t>
@@ -2531,7 +2605,7 @@
         </w:r>
         <w:r>
           <w:rPr>
-            <w:rStyle w:val="Hiperveza"/>
+            <w:rStyle w:val="Hyperlink"/>
             <w:noProof/>
           </w:rPr>
           <w:t>Osmi tjedan</w:t>
@@ -2588,7 +2662,7 @@
     </w:p>
     <w:p>
       <w:pPr>
-        <w:pStyle w:val="Sadraj1"/>
+        <w:pStyle w:val="TOC1"/>
         <w:tabs>
           <w:tab w:val="left" w:pos="440"/>
           <w:tab w:val="right" w:leader="dot" w:pos="9062"/>
@@ -2607,7 +2681,7 @@
       <w:hyperlink w:anchor="_Toc129343603" w:history="1">
         <w:r>
           <w:rPr>
-            <w:rStyle w:val="Hiperveza"/>
+            <w:rStyle w:val="Hyperlink"/>
             <w:noProof/>
           </w:rPr>
           <w:t>12</w:t>
@@ -2627,7 +2701,7 @@
         </w:r>
         <w:r>
           <w:rPr>
-            <w:rStyle w:val="Hiperveza"/>
+            <w:rStyle w:val="Hyperlink"/>
             <w:noProof/>
           </w:rPr>
           <w:t>Završno izvješće</w:t>
@@ -2708,7 +2782,7 @@
     </w:p>
     <w:p>
       <w:pPr>
-        <w:pStyle w:val="Naslov1"/>
+        <w:pStyle w:val="Heading1"/>
       </w:pPr>
       <w:bookmarkStart w:id="2" w:name="_Toc129343594"/>
       <w:r>
@@ -2741,7 +2815,7 @@
     <w:p/>
     <w:p>
       <w:pPr>
-        <w:pStyle w:val="Naslov1"/>
+        <w:pStyle w:val="Heading1"/>
       </w:pPr>
       <w:bookmarkStart w:id="3" w:name="_Toc129343595"/>
       <w:r>
@@ -2799,7 +2873,79 @@
           <w:sz w:val="24"/>
           <w:szCs w:val="24"/>
         </w:rPr>
-        <w:t>Sastanak je vodio voditelj tima Nikola Platnjak te je uz ideje ostalih članova tima glasano da će se raditi web aplikacije sa receptima. Kolege programeri su se dogovorili oko tehnologije koju će koristiti kako bi najuspješnije izradili aplikaciju. Te je odlučeno da će se od tehnologija koristiti Angular i .Net za samu aplikaciju te za bazu podataka SQLite.</w:t>
+        <w:t xml:space="preserve">Sastanak je vodio voditelj tima Nikola </w:t>
+      </w:r>
+      <w:proofErr w:type="spellStart"/>
+      <w:r>
+        <w:rPr>
+          <w:rFonts w:ascii="Arial" w:eastAsia="Arial" w:hAnsi="Arial" w:cs="Arial"/>
+          <w:sz w:val="24"/>
+          <w:szCs w:val="24"/>
+        </w:rPr>
+        <w:t>Platnjak</w:t>
+      </w:r>
+      <w:proofErr w:type="spellEnd"/>
+      <w:r>
+        <w:rPr>
+          <w:rFonts w:ascii="Arial" w:eastAsia="Arial" w:hAnsi="Arial" w:cs="Arial"/>
+          <w:sz w:val="24"/>
+          <w:szCs w:val="24"/>
+        </w:rPr>
+        <w:t xml:space="preserve"> te je uz ideje ostalih članova tima </w:t>
+      </w:r>
+      <w:proofErr w:type="spellStart"/>
+      <w:r>
+        <w:rPr>
+          <w:rFonts w:ascii="Arial" w:eastAsia="Arial" w:hAnsi="Arial" w:cs="Arial"/>
+          <w:sz w:val="24"/>
+          <w:szCs w:val="24"/>
+        </w:rPr>
+        <w:t>glasano</w:t>
+      </w:r>
+      <w:proofErr w:type="spellEnd"/>
+      <w:r>
+        <w:rPr>
+          <w:rFonts w:ascii="Arial" w:eastAsia="Arial" w:hAnsi="Arial" w:cs="Arial"/>
+          <w:sz w:val="24"/>
+          <w:szCs w:val="24"/>
+        </w:rPr>
+        <w:t xml:space="preserve"> da će se raditi web aplikacije sa receptima. Kolege programeri su se dogovorili oko tehnologije koju će koristiti kako bi najuspješnije izradili aplikaciju. Te je odlučeno da će se od tehnologija koristiti </w:t>
+      </w:r>
+      <w:proofErr w:type="spellStart"/>
+      <w:r>
+        <w:rPr>
+          <w:rFonts w:ascii="Arial" w:eastAsia="Arial" w:hAnsi="Arial" w:cs="Arial"/>
+          <w:sz w:val="24"/>
+          <w:szCs w:val="24"/>
+        </w:rPr>
+        <w:t>Angular</w:t>
+      </w:r>
+      <w:proofErr w:type="spellEnd"/>
+      <w:r>
+        <w:rPr>
+          <w:rFonts w:ascii="Arial" w:eastAsia="Arial" w:hAnsi="Arial" w:cs="Arial"/>
+          <w:sz w:val="24"/>
+          <w:szCs w:val="24"/>
+        </w:rPr>
+        <w:t xml:space="preserve"> i .Net za samu aplikaciju te za bazu podataka </w:t>
+      </w:r>
+      <w:proofErr w:type="spellStart"/>
+      <w:r>
+        <w:rPr>
+          <w:rFonts w:ascii="Arial" w:eastAsia="Arial" w:hAnsi="Arial" w:cs="Arial"/>
+          <w:sz w:val="24"/>
+          <w:szCs w:val="24"/>
+        </w:rPr>
+        <w:t>SQLite</w:t>
+      </w:r>
+      <w:proofErr w:type="spellEnd"/>
+      <w:r>
+        <w:rPr>
+          <w:rFonts w:ascii="Arial" w:eastAsia="Arial" w:hAnsi="Arial" w:cs="Arial"/>
+          <w:sz w:val="24"/>
+          <w:szCs w:val="24"/>
+        </w:rPr>
+        <w:t>.</w:t>
       </w:r>
     </w:p>
     <w:p>
@@ -2817,7 +2963,43 @@
           <w:sz w:val="24"/>
           <w:szCs w:val="24"/>
         </w:rPr>
-        <w:t xml:space="preserve">Na kraju sastanka voditelj Nikola Platnjak je kreirao GitHub mapu vezanu za dokumentaciju i pozvao sve članove da mogu istom i pristupiti. </w:t>
+        <w:t xml:space="preserve">Na kraju sastanka voditelj Nikola </w:t>
+      </w:r>
+      <w:proofErr w:type="spellStart"/>
+      <w:r>
+        <w:rPr>
+          <w:rFonts w:ascii="Arial" w:eastAsia="Arial" w:hAnsi="Arial" w:cs="Arial"/>
+          <w:sz w:val="24"/>
+          <w:szCs w:val="24"/>
+        </w:rPr>
+        <w:t>Platnjak</w:t>
+      </w:r>
+      <w:proofErr w:type="spellEnd"/>
+      <w:r>
+        <w:rPr>
+          <w:rFonts w:ascii="Arial" w:eastAsia="Arial" w:hAnsi="Arial" w:cs="Arial"/>
+          <w:sz w:val="24"/>
+          <w:szCs w:val="24"/>
+        </w:rPr>
+        <w:t xml:space="preserve"> je kreirao </w:t>
+      </w:r>
+      <w:proofErr w:type="spellStart"/>
+      <w:r>
+        <w:rPr>
+          <w:rFonts w:ascii="Arial" w:eastAsia="Arial" w:hAnsi="Arial" w:cs="Arial"/>
+          <w:sz w:val="24"/>
+          <w:szCs w:val="24"/>
+        </w:rPr>
+        <w:t>GitHub</w:t>
+      </w:r>
+      <w:proofErr w:type="spellEnd"/>
+      <w:r>
+        <w:rPr>
+          <w:rFonts w:ascii="Arial" w:eastAsia="Arial" w:hAnsi="Arial" w:cs="Arial"/>
+          <w:sz w:val="24"/>
+          <w:szCs w:val="24"/>
+        </w:rPr>
+        <w:t xml:space="preserve"> mapu vezanu za dokumentaciju i pozvao sve članove da mogu istom i pristupiti. </w:t>
       </w:r>
     </w:p>
     <w:p>
@@ -2829,13 +3011,23 @@
           <w:szCs w:val="24"/>
         </w:rPr>
       </w:pPr>
+      <w:proofErr w:type="spellStart"/>
       <w:r>
         <w:rPr>
           <w:rFonts w:ascii="Arial" w:eastAsia="Arial" w:hAnsi="Arial" w:cs="Arial"/>
           <w:sz w:val="24"/>
           <w:szCs w:val="24"/>
         </w:rPr>
-        <w:t>Github olakšava dijeljenje koda, što programerima i ostatku tima ubrzava i olakšava komunikaciju te stvaranje odluka o danjem razvoju aplikacije.</w:t>
+        <w:t>Github</w:t>
+      </w:r>
+      <w:proofErr w:type="spellEnd"/>
+      <w:r>
+        <w:rPr>
+          <w:rFonts w:ascii="Arial" w:eastAsia="Arial" w:hAnsi="Arial" w:cs="Arial"/>
+          <w:sz w:val="24"/>
+          <w:szCs w:val="24"/>
+        </w:rPr>
+        <w:t xml:space="preserve"> olakšava dijeljenje koda, što programerima i ostatku tima ubrzava i olakšava komunikaciju te stvaranje odluka o danjem razvoju aplikacije.</w:t>
       </w:r>
       <w:r>
         <w:rPr>
@@ -2862,7 +3054,97 @@
           <w:sz w:val="24"/>
           <w:szCs w:val="24"/>
         </w:rPr>
-        <w:t>Krajem tjedna tim je na kolegiju “Objektno orijentirani razvoj programa” ispunio dio dokumenta “Definicija zadatka”. Te nakon kolegija voditelj tima Nikola Platnjak je kreirao Trello board gdje je dodao ostale članove tima i napisao backlog svih taskova prema definiciji zadatka.</w:t>
+        <w:t xml:space="preserve">Krajem tjedna tim je na kolegiju “Objektno orijentirani razvoj programa” ispunio dio dokumenta “Definicija zadatka”. Te nakon kolegija voditelj tima Nikola </w:t>
+      </w:r>
+      <w:proofErr w:type="spellStart"/>
+      <w:r>
+        <w:rPr>
+          <w:rFonts w:ascii="Arial" w:eastAsia="Arial" w:hAnsi="Arial" w:cs="Arial"/>
+          <w:sz w:val="24"/>
+          <w:szCs w:val="24"/>
+        </w:rPr>
+        <w:t>Platnjak</w:t>
+      </w:r>
+      <w:proofErr w:type="spellEnd"/>
+      <w:r>
+        <w:rPr>
+          <w:rFonts w:ascii="Arial" w:eastAsia="Arial" w:hAnsi="Arial" w:cs="Arial"/>
+          <w:sz w:val="24"/>
+          <w:szCs w:val="24"/>
+        </w:rPr>
+        <w:t xml:space="preserve"> je kreirao </w:t>
+      </w:r>
+      <w:proofErr w:type="spellStart"/>
+      <w:r>
+        <w:rPr>
+          <w:rFonts w:ascii="Arial" w:eastAsia="Arial" w:hAnsi="Arial" w:cs="Arial"/>
+          <w:sz w:val="24"/>
+          <w:szCs w:val="24"/>
+        </w:rPr>
+        <w:t>Trello</w:t>
+      </w:r>
+      <w:proofErr w:type="spellEnd"/>
+      <w:r>
+        <w:rPr>
+          <w:rFonts w:ascii="Arial" w:eastAsia="Arial" w:hAnsi="Arial" w:cs="Arial"/>
+          <w:sz w:val="24"/>
+          <w:szCs w:val="24"/>
+        </w:rPr>
+        <w:t xml:space="preserve"> </w:t>
+      </w:r>
+      <w:proofErr w:type="spellStart"/>
+      <w:r>
+        <w:rPr>
+          <w:rFonts w:ascii="Arial" w:eastAsia="Arial" w:hAnsi="Arial" w:cs="Arial"/>
+          <w:sz w:val="24"/>
+          <w:szCs w:val="24"/>
+        </w:rPr>
+        <w:t>board</w:t>
+      </w:r>
+      <w:proofErr w:type="spellEnd"/>
+      <w:r>
+        <w:rPr>
+          <w:rFonts w:ascii="Arial" w:eastAsia="Arial" w:hAnsi="Arial" w:cs="Arial"/>
+          <w:sz w:val="24"/>
+          <w:szCs w:val="24"/>
+        </w:rPr>
+        <w:t xml:space="preserve"> gdje je dodao ostale članove tima i napisao </w:t>
+      </w:r>
+      <w:proofErr w:type="spellStart"/>
+      <w:r>
+        <w:rPr>
+          <w:rFonts w:ascii="Arial" w:eastAsia="Arial" w:hAnsi="Arial" w:cs="Arial"/>
+          <w:sz w:val="24"/>
+          <w:szCs w:val="24"/>
+        </w:rPr>
+        <w:t>backlog</w:t>
+      </w:r>
+      <w:proofErr w:type="spellEnd"/>
+      <w:r>
+        <w:rPr>
+          <w:rFonts w:ascii="Arial" w:eastAsia="Arial" w:hAnsi="Arial" w:cs="Arial"/>
+          <w:sz w:val="24"/>
+          <w:szCs w:val="24"/>
+        </w:rPr>
+        <w:t xml:space="preserve"> svih </w:t>
+      </w:r>
+      <w:proofErr w:type="spellStart"/>
+      <w:r>
+        <w:rPr>
+          <w:rFonts w:ascii="Arial" w:eastAsia="Arial" w:hAnsi="Arial" w:cs="Arial"/>
+          <w:sz w:val="24"/>
+          <w:szCs w:val="24"/>
+        </w:rPr>
+        <w:t>taskova</w:t>
+      </w:r>
+      <w:proofErr w:type="spellEnd"/>
+      <w:r>
+        <w:rPr>
+          <w:rFonts w:ascii="Arial" w:eastAsia="Arial" w:hAnsi="Arial" w:cs="Arial"/>
+          <w:sz w:val="24"/>
+          <w:szCs w:val="24"/>
+        </w:rPr>
+        <w:t xml:space="preserve"> prema definiciji zadatka.</w:t>
       </w:r>
     </w:p>
     <w:p/>
@@ -2873,7 +3155,7 @@
     <w:p/>
     <w:p>
       <w:pPr>
-        <w:pStyle w:val="Naslov1"/>
+        <w:pStyle w:val="Heading1"/>
       </w:pPr>
       <w:bookmarkStart w:id="4" w:name="_Toc129343596"/>
       <w:r>
@@ -2885,13 +3167,29 @@
     <w:p/>
     <w:p>
       <w:r>
-        <w:t xml:space="preserve">Drugi tjedan je tim odredio sve funkcionalnosti koje je profesor prihvatio na vježbama iz predmeta i programsko inženjerstvo u otvorenim sustavima. Nakon toga tim je zajednički popunio trello bord za zadatke dane za 2.tjedan. Te pred kraj tjedan kolegica Nina Šalković je krenula popunjavati dokument zahtjeva.  </w:t>
+        <w:t xml:space="preserve">Drugi tjedan je tim odredio sve funkcionalnosti koje je profesor prihvatio na vježbama iz predmeta i programsko inženjerstvo u otvorenim sustavima. Nakon toga tim je zajednički popunio </w:t>
+      </w:r>
+      <w:proofErr w:type="spellStart"/>
+      <w:r>
+        <w:t>trello</w:t>
+      </w:r>
+      <w:proofErr w:type="spellEnd"/>
+      <w:r>
+        <w:t xml:space="preserve"> bord za zadatke dane za 2.tjedan. Te pred kraj tjedan kolegica Nina </w:t>
+      </w:r>
+      <w:proofErr w:type="spellStart"/>
+      <w:r>
+        <w:t>Šalković</w:t>
+      </w:r>
+      <w:proofErr w:type="spellEnd"/>
+      <w:r>
+        <w:t xml:space="preserve"> je krenula popunjavati dokument zahtjeva.  </w:t>
       </w:r>
     </w:p>
     <w:p/>
     <w:p>
       <w:pPr>
-        <w:pStyle w:val="Naslov1"/>
+        <w:pStyle w:val="Heading1"/>
       </w:pPr>
       <w:bookmarkStart w:id="5" w:name="_Toc129343597"/>
       <w:r>
@@ -2900,12 +3198,62 @@
       <w:bookmarkEnd w:id="5"/>
     </w:p>
     <w:p/>
-    <w:p/>
-    <w:p/>
+    <w:p>
+      <w:r>
+        <w:rPr>
+          <w:rFonts w:asciiTheme="minorHAnsi" w:hAnsiTheme="minorHAnsi" w:cstheme="minorBidi"/>
+        </w:rPr>
+        <w:t xml:space="preserve">U trećem tjednu razvijena je baza podataka s potrebnim tablicama. </w:t>
+      </w:r>
+      <w:r>
+        <w:t xml:space="preserve">U </w:t>
+      </w:r>
+      <w:proofErr w:type="spellStart"/>
+      <w:r>
+        <w:t>backendu</w:t>
+      </w:r>
+      <w:proofErr w:type="spellEnd"/>
+      <w:r>
+        <w:t xml:space="preserve"> su implementirane funkcionalnosti za dohvaćanje, uređivanje i brisanje podataka recepata i prijavljenih korisnika</w:t>
+      </w:r>
+      <w:r>
+        <w:t>, a n</w:t>
+      </w:r>
+      <w:r>
+        <w:t xml:space="preserve">a </w:t>
+      </w:r>
+      <w:proofErr w:type="spellStart"/>
+      <w:r>
+        <w:t>frontendu</w:t>
+      </w:r>
+      <w:proofErr w:type="spellEnd"/>
+      <w:r>
+        <w:t xml:space="preserve"> je kreirana početna stranica integrirana s </w:t>
+      </w:r>
+      <w:proofErr w:type="spellStart"/>
+      <w:r>
+        <w:t>backendom</w:t>
+      </w:r>
+      <w:proofErr w:type="spellEnd"/>
+      <w:r>
+        <w:t>, omogućujući prikaz recepata. Također su dizajnirani prikazi za prijavu i registraciju</w:t>
+      </w:r>
+      <w:r>
+        <w:t xml:space="preserve"> koje još treba povezati </w:t>
+      </w:r>
+      <w:proofErr w:type="spellStart"/>
+      <w:r>
+        <w:t>backendom</w:t>
+      </w:r>
+      <w:proofErr w:type="spellEnd"/>
+      <w:r>
+        <w:t>.</w:t>
+      </w:r>
+    </w:p>
     <w:p/>
     <w:p>
       <w:pPr>
-        <w:pStyle w:val="Naslov1"/>
+        <w:pStyle w:val="Heading1"/>
       </w:pPr>
       <w:bookmarkStart w:id="6" w:name="_Toc129343598"/>
       <w:r>
@@ -2918,7 +3266,7 @@
     <w:p/>
     <w:p>
       <w:pPr>
-        <w:pStyle w:val="Naslov1"/>
+        <w:pStyle w:val="Heading1"/>
       </w:pPr>
       <w:bookmarkStart w:id="7" w:name="_Toc129343599"/>
       <w:r>
@@ -2932,7 +3280,7 @@
     <w:p/>
     <w:p>
       <w:pPr>
-        <w:pStyle w:val="Naslov1"/>
+        <w:pStyle w:val="Heading1"/>
       </w:pPr>
       <w:bookmarkStart w:id="8" w:name="_Toc129343600"/>
       <w:r>
@@ -2945,7 +3293,7 @@
     <w:p/>
     <w:p>
       <w:pPr>
-        <w:pStyle w:val="Naslov1"/>
+        <w:pStyle w:val="Heading1"/>
       </w:pPr>
       <w:bookmarkStart w:id="9" w:name="_Toc129343601"/>
       <w:r>
@@ -2960,7 +3308,7 @@
     <w:p/>
     <w:p>
       <w:pPr>
-        <w:pStyle w:val="Naslov1"/>
+        <w:pStyle w:val="Heading1"/>
       </w:pPr>
       <w:bookmarkStart w:id="10" w:name="_Toc129343602"/>
       <w:r>
@@ -2981,7 +3329,7 @@
     </w:p>
     <w:p>
       <w:pPr>
-        <w:pStyle w:val="Naslov1"/>
+        <w:pStyle w:val="Heading1"/>
       </w:pPr>
       <w:bookmarkStart w:id="11" w:name="_Toc129343603"/>
       <w:r>
@@ -3161,7 +3509,7 @@
             <w:rPr>
               <w:noProof/>
             </w:rPr>
-            <w:t>9.3.2024.</w:t>
+            <w:t>16.3.2024.</w:t>
           </w:r>
           <w:r>
             <w:fldChar w:fldCharType="end"/>
@@ -3299,7 +3647,7 @@
   </w:tbl>
   <w:p>
     <w:pPr>
-      <w:pStyle w:val="Podnoje"/>
+      <w:pStyle w:val="Footer"/>
     </w:pPr>
   </w:p>
 </w:ftr>
@@ -3442,7 +3790,7 @@
   </w:tbl>
   <w:p>
     <w:pPr>
-      <w:pStyle w:val="Zaglavlje"/>
+      <w:pStyle w:val="Header"/>
       <w:tabs>
         <w:tab w:val="clear" w:pos="4536"/>
         <w:tab w:val="clear" w:pos="9072"/>
@@ -3460,7 +3808,7 @@
 <w:hdr xmlns:wpc="http://schemas.microsoft.com/office/word/2010/wordprocessingCanvas" xmlns:cx="http://schemas.microsoft.com/office/drawing/2014/chartex" xmlns:cx1="http://schemas.microsoft.com/office/drawing/2015/9/8/chartex" xmlns:cx2="http://schemas.microsoft.com/office/drawing/2015/10/21/chartex" xmlns:cx3="http://schemas.microsoft.com/office/drawing/2016/5/9/chartex" xmlns:cx4="http://schemas.microsoft.com/office/drawing/2016/5/10/chartex" xmlns:cx5="http://schemas.microsoft.com/office/drawing/2016/5/11/chartex" xmlns:cx6="http://schemas.microsoft.com/office/drawing/2016/5/12/chartex" xmlns:cx7="http://schemas.microsoft.com/office/drawing/2016/5/13/chartex" xmlns:cx8="http://schemas.microsoft.com/office/drawing/2016/5/14/chartex" xmlns:mc="http://schemas.openxmlformats.org/markup-compatibility/2006" xmlns:aink="http://schemas.microsoft.com/office/drawing/2016/ink" xmlns:am3d="http://schemas.microsoft.com/office/drawing/2017/model3d" xmlns:o="urn:schemas-microsoft-com:office:office" xmlns:oel="http://schemas.microsoft.com/office/2019/extlst" xmlns:r="http://schemas.openxmlformats.org/officeDocument/2006/relationships" xmlns:m="http://schemas.openxmlformats.org/officeDocument/2006/math" xmlns:v="urn:schemas-microsoft-com:vml" xmlns:wp14="http://schemas.microsoft.com/office/word/2010/wordprocessingDrawing" xmlns:wp="http://schemas.openxmlformats.org/drawingml/2006/wordprocessingDrawing" xmlns:w10="urn:schemas-microsoft-com:office:word" xmlns:w="http://schemas.openxmlformats.org/wordprocessingml/2006/main" xmlns:w14="http://schemas.microsoft.com/office/word/2010/wordml" xmlns:w15="http://schemas.microsoft.com/office/word/2012/wordml" xmlns:w16cex="http://schemas.microsoft.com/office/word/2018/wordml/cex" xmlns:w16cid="http://schemas.microsoft.com/office/word/2016/wordml/cid" xmlns:w16="http://schemas.microsoft.com/office/word/2018/wordml" xmlns:w16sdtdh="http://schemas.microsoft.com/office/word/2020/wordml/sdtdatahash" xmlns:w16se="http://schemas.microsoft.com/office/word/2015/wordml/symex" xmlns:wpg="http://schemas.microsoft.com/office/word/2010/wordprocessingGroup" xmlns:wpi="http://schemas.microsoft.com/office/word/2010/wordprocessingInk" xmlns:wne="http://schemas.microsoft.com/office/word/2006/wordml" xmlns:wps="http://schemas.microsoft.com/office/word/2010/wordprocessingShape" mc:Ignorable="w14 w15 w16se w16cid w16 w16cex w16sdtdh wp14">
   <w:p>
     <w:pPr>
-      <w:pStyle w:val="Zaglavlje"/>
+      <w:pStyle w:val="Header"/>
       <w:jc w:val="center"/>
     </w:pPr>
     <w:r>
@@ -4174,7 +4522,7 @@
     <w:lvl w:ilvl="0">
       <w:start w:val="1"/>
       <w:numFmt w:val="decimal"/>
-      <w:pStyle w:val="Naslov1"/>
+      <w:pStyle w:val="Heading1"/>
       <w:lvlText w:val="%1"/>
       <w:lvlJc w:val="left"/>
       <w:pPr>
@@ -4184,7 +4532,7 @@
     <w:lvl w:ilvl="1">
       <w:start w:val="1"/>
       <w:numFmt w:val="decimal"/>
-      <w:pStyle w:val="Naslov2"/>
+      <w:pStyle w:val="Heading2"/>
       <w:lvlText w:val="%1.%2"/>
       <w:lvlJc w:val="left"/>
       <w:pPr>
@@ -4194,7 +4542,7 @@
     <w:lvl w:ilvl="2">
       <w:start w:val="1"/>
       <w:numFmt w:val="decimal"/>
-      <w:pStyle w:val="Naslov3"/>
+      <w:pStyle w:val="Heading3"/>
       <w:lvlText w:val="%1.%2.%3"/>
       <w:lvlJc w:val="left"/>
       <w:pPr>
@@ -4204,7 +4552,7 @@
     <w:lvl w:ilvl="3">
       <w:start w:val="1"/>
       <w:numFmt w:val="decimal"/>
-      <w:pStyle w:val="Naslov4"/>
+      <w:pStyle w:val="Heading4"/>
       <w:lvlText w:val="%1.%2.%3.%4"/>
       <w:lvlJc w:val="left"/>
       <w:pPr>
@@ -4214,7 +4562,7 @@
     <w:lvl w:ilvl="4">
       <w:start w:val="1"/>
       <w:numFmt w:val="decimal"/>
-      <w:pStyle w:val="Naslov5"/>
+      <w:pStyle w:val="Heading5"/>
       <w:lvlText w:val="%1.%2.%3.%4.%5"/>
       <w:lvlJc w:val="left"/>
       <w:pPr>
@@ -4224,7 +4572,7 @@
     <w:lvl w:ilvl="5">
       <w:start w:val="1"/>
       <w:numFmt w:val="decimal"/>
-      <w:pStyle w:val="Naslov6"/>
+      <w:pStyle w:val="Heading6"/>
       <w:lvlText w:val="%1.%2.%3.%4.%5.%6"/>
       <w:lvlJc w:val="left"/>
       <w:pPr>
@@ -4234,7 +4582,7 @@
     <w:lvl w:ilvl="6">
       <w:start w:val="1"/>
       <w:numFmt w:val="decimal"/>
-      <w:pStyle w:val="Naslov7"/>
+      <w:pStyle w:val="Heading7"/>
       <w:lvlText w:val="%1.%2.%3.%4.%5.%6.%7"/>
       <w:lvlJc w:val="left"/>
       <w:pPr>
@@ -4244,7 +4592,7 @@
     <w:lvl w:ilvl="7">
       <w:start w:val="1"/>
       <w:numFmt w:val="decimal"/>
-      <w:pStyle w:val="Naslov8"/>
+      <w:pStyle w:val="Heading8"/>
       <w:lvlText w:val="%1.%2.%3.%4.%5.%6.%7.%8"/>
       <w:lvlJc w:val="left"/>
       <w:pPr>
@@ -4254,7 +4602,7 @@
     <w:lvl w:ilvl="8">
       <w:start w:val="1"/>
       <w:numFmt w:val="decimal"/>
-      <w:pStyle w:val="Naslov9"/>
+      <w:pStyle w:val="Heading9"/>
       <w:lvlText w:val="%1.%2.%3.%4.%5.%6.%7.%8.%9"/>
       <w:lvlJc w:val="left"/>
       <w:pPr>
@@ -4805,11 +5153,11 @@
       <w:lang w:eastAsia="en-US"/>
     </w:rPr>
   </w:style>
-  <w:style w:type="paragraph" w:styleId="Naslov1">
+  <w:style w:type="paragraph" w:styleId="Heading1">
     <w:name w:val="heading 1"/>
     <w:basedOn w:val="Normal"/>
     <w:next w:val="Normal"/>
-    <w:link w:val="Naslov1Char"/>
+    <w:link w:val="Heading1Char"/>
     <w:uiPriority w:val="9"/>
     <w:qFormat/>
     <w:rsid w:val="000B0514"/>
@@ -4837,11 +5185,11 @@
       <w:szCs w:val="32"/>
     </w:rPr>
   </w:style>
-  <w:style w:type="paragraph" w:styleId="Naslov2">
+  <w:style w:type="paragraph" w:styleId="Heading2">
     <w:name w:val="heading 2"/>
     <w:basedOn w:val="Normal"/>
     <w:next w:val="Normal"/>
-    <w:link w:val="Naslov2Char"/>
+    <w:link w:val="Heading2Char"/>
     <w:uiPriority w:val="9"/>
     <w:qFormat/>
     <w:rsid w:val="00522FF4"/>
@@ -4871,11 +5219,11 @@
       <w:szCs w:val="28"/>
     </w:rPr>
   </w:style>
-  <w:style w:type="paragraph" w:styleId="Naslov3">
+  <w:style w:type="paragraph" w:styleId="Heading3">
     <w:name w:val="heading 3"/>
     <w:basedOn w:val="Normal"/>
     <w:next w:val="Normal"/>
-    <w:link w:val="Naslov3Char"/>
+    <w:link w:val="Heading3Char"/>
     <w:uiPriority w:val="9"/>
     <w:qFormat/>
     <w:rsid w:val="00522FF4"/>
@@ -4903,11 +5251,11 @@
       <w:szCs w:val="26"/>
     </w:rPr>
   </w:style>
-  <w:style w:type="paragraph" w:styleId="Naslov4">
+  <w:style w:type="paragraph" w:styleId="Heading4">
     <w:name w:val="heading 4"/>
     <w:basedOn w:val="Normal"/>
     <w:next w:val="Normal"/>
-    <w:link w:val="Naslov4Char"/>
+    <w:link w:val="Heading4Char"/>
     <w:uiPriority w:val="9"/>
     <w:qFormat/>
     <w:rsid w:val="00522FF4"/>
@@ -4935,11 +5283,11 @@
       <w:szCs w:val="28"/>
     </w:rPr>
   </w:style>
-  <w:style w:type="paragraph" w:styleId="Naslov5">
+  <w:style w:type="paragraph" w:styleId="Heading5">
     <w:name w:val="heading 5"/>
     <w:basedOn w:val="Normal"/>
     <w:next w:val="Normal"/>
-    <w:link w:val="Naslov5Char"/>
+    <w:link w:val="Heading5Char"/>
     <w:uiPriority w:val="9"/>
     <w:qFormat/>
     <w:rsid w:val="0019431F"/>
@@ -4961,11 +5309,11 @@
       <w:szCs w:val="26"/>
     </w:rPr>
   </w:style>
-  <w:style w:type="paragraph" w:styleId="Naslov6">
+  <w:style w:type="paragraph" w:styleId="Heading6">
     <w:name w:val="heading 6"/>
     <w:basedOn w:val="Normal"/>
     <w:next w:val="Normal"/>
-    <w:link w:val="Naslov6Char"/>
+    <w:link w:val="Heading6Char"/>
     <w:uiPriority w:val="9"/>
     <w:qFormat/>
     <w:rsid w:val="0019431F"/>
@@ -4983,11 +5331,11 @@
       <w:bCs/>
     </w:rPr>
   </w:style>
-  <w:style w:type="paragraph" w:styleId="Naslov7">
+  <w:style w:type="paragraph" w:styleId="Heading7">
     <w:name w:val="heading 7"/>
     <w:basedOn w:val="Normal"/>
     <w:next w:val="Normal"/>
-    <w:link w:val="Naslov7Char"/>
+    <w:link w:val="Heading7Char"/>
     <w:uiPriority w:val="9"/>
     <w:qFormat/>
     <w:rsid w:val="0019431F"/>
@@ -5005,11 +5353,11 @@
       <w:szCs w:val="24"/>
     </w:rPr>
   </w:style>
-  <w:style w:type="paragraph" w:styleId="Naslov8">
+  <w:style w:type="paragraph" w:styleId="Heading8">
     <w:name w:val="heading 8"/>
     <w:basedOn w:val="Normal"/>
     <w:next w:val="Normal"/>
-    <w:link w:val="Naslov8Char"/>
+    <w:link w:val="Heading8Char"/>
     <w:uiPriority w:val="9"/>
     <w:qFormat/>
     <w:rsid w:val="0019431F"/>
@@ -5029,11 +5377,11 @@
       <w:szCs w:val="24"/>
     </w:rPr>
   </w:style>
-  <w:style w:type="paragraph" w:styleId="Naslov9">
+  <w:style w:type="paragraph" w:styleId="Heading9">
     <w:name w:val="heading 9"/>
     <w:basedOn w:val="Normal"/>
     <w:next w:val="Normal"/>
-    <w:link w:val="Naslov9Char"/>
+    <w:link w:val="Heading9Char"/>
     <w:uiPriority w:val="9"/>
     <w:qFormat/>
     <w:rsid w:val="0019431F"/>
@@ -5049,13 +5397,13 @@
       <w:rFonts w:ascii="Cambria" w:eastAsia="Times New Roman" w:hAnsi="Cambria"/>
     </w:rPr>
   </w:style>
-  <w:style w:type="character" w:default="1" w:styleId="Zadanifontodlomka">
+  <w:style w:type="character" w:default="1" w:styleId="DefaultParagraphFont">
     <w:name w:val="Default Paragraph Font"/>
     <w:uiPriority w:val="1"/>
     <w:semiHidden/>
     <w:unhideWhenUsed/>
   </w:style>
-  <w:style w:type="table" w:default="1" w:styleId="Obinatablica">
+  <w:style w:type="table" w:default="1" w:styleId="TableNormal">
     <w:name w:val="Normal Table"/>
     <w:uiPriority w:val="99"/>
     <w:semiHidden/>
@@ -5070,7 +5418,7 @@
       </w:tblCellMar>
     </w:tblPr>
   </w:style>
-  <w:style w:type="numbering" w:default="1" w:styleId="Bezpopisa">
+  <w:style w:type="numbering" w:default="1" w:styleId="NoList">
     <w:name w:val="No List"/>
     <w:uiPriority w:val="99"/>
     <w:semiHidden/>
@@ -5092,9 +5440,9 @@
       <w:lang w:val="en-US" w:eastAsia="en-US"/>
     </w:rPr>
   </w:style>
-  <w:style w:type="table" w:styleId="Reetkatablice">
+  <w:style w:type="table" w:styleId="TableGrid">
     <w:name w:val="Table Grid"/>
-    <w:basedOn w:val="Obinatablica"/>
+    <w:basedOn w:val="TableNormal"/>
     <w:uiPriority w:val="59"/>
     <w:rsid w:val="00E94E6F"/>
     <w:tblPr>
@@ -5108,9 +5456,9 @@
       </w:tblBorders>
     </w:tblPr>
   </w:style>
-  <w:style w:type="table" w:styleId="Svijetlareetka">
+  <w:style w:type="table" w:styleId="LightGrid">
     <w:name w:val="Light Grid"/>
-    <w:basedOn w:val="Obinatablica"/>
+    <w:basedOn w:val="TableNormal"/>
     <w:uiPriority w:val="62"/>
     <w:rsid w:val="00E94E6F"/>
     <w:tblPr>
@@ -5228,7 +5576,7 @@
       </w:tcPr>
     </w:tblStylePr>
   </w:style>
-  <w:style w:type="paragraph" w:styleId="Bezproreda">
+  <w:style w:type="paragraph" w:styleId="NoSpacing">
     <w:name w:val="No Spacing"/>
     <w:qFormat/>
     <w:rsid w:val="008638C2"/>
@@ -5238,9 +5586,9 @@
       <w:lang w:eastAsia="en-US"/>
     </w:rPr>
   </w:style>
-  <w:style w:type="character" w:customStyle="1" w:styleId="Naslov1Char">
-    <w:name w:val="Naslov 1 Char"/>
-    <w:link w:val="Naslov1"/>
+  <w:style w:type="character" w:customStyle="1" w:styleId="Heading1Char">
+    <w:name w:val="Heading 1 Char"/>
+    <w:link w:val="Heading1"/>
     <w:uiPriority w:val="9"/>
     <w:rsid w:val="000B0514"/>
     <w:rPr>
@@ -5254,9 +5602,9 @@
       <w:lang w:eastAsia="en-US"/>
     </w:rPr>
   </w:style>
-  <w:style w:type="character" w:customStyle="1" w:styleId="Naslov2Char">
-    <w:name w:val="Naslov 2 Char"/>
-    <w:link w:val="Naslov2"/>
+  <w:style w:type="character" w:customStyle="1" w:styleId="Heading2Char">
+    <w:name w:val="Heading 2 Char"/>
+    <w:link w:val="Heading2"/>
     <w:uiPriority w:val="9"/>
     <w:rsid w:val="00522FF4"/>
     <w:rPr>
@@ -5271,9 +5619,9 @@
       <w:lang w:eastAsia="en-US"/>
     </w:rPr>
   </w:style>
-  <w:style w:type="character" w:customStyle="1" w:styleId="Naslov3Char">
-    <w:name w:val="Naslov 3 Char"/>
-    <w:link w:val="Naslov3"/>
+  <w:style w:type="character" w:customStyle="1" w:styleId="Heading3Char">
+    <w:name w:val="Heading 3 Char"/>
+    <w:link w:val="Heading3"/>
     <w:uiPriority w:val="9"/>
     <w:rsid w:val="00522FF4"/>
     <w:rPr>
@@ -5286,9 +5634,9 @@
       <w:lang w:eastAsia="en-US"/>
     </w:rPr>
   </w:style>
-  <w:style w:type="character" w:customStyle="1" w:styleId="Naslov4Char">
-    <w:name w:val="Naslov 4 Char"/>
-    <w:link w:val="Naslov4"/>
+  <w:style w:type="character" w:customStyle="1" w:styleId="Heading4Char">
+    <w:name w:val="Heading 4 Char"/>
+    <w:link w:val="Heading4"/>
     <w:uiPriority w:val="9"/>
     <w:rsid w:val="00522FF4"/>
     <w:rPr>
@@ -5301,9 +5649,9 @@
       <w:lang w:eastAsia="en-US"/>
     </w:rPr>
   </w:style>
-  <w:style w:type="character" w:customStyle="1" w:styleId="Naslov5Char">
-    <w:name w:val="Naslov 5 Char"/>
-    <w:link w:val="Naslov5"/>
+  <w:style w:type="character" w:customStyle="1" w:styleId="Heading5Char">
+    <w:name w:val="Heading 5 Char"/>
+    <w:link w:val="Heading5"/>
     <w:uiPriority w:val="9"/>
     <w:rsid w:val="0019431F"/>
     <w:rPr>
@@ -5317,9 +5665,9 @@
       <w:lang w:eastAsia="en-US"/>
     </w:rPr>
   </w:style>
-  <w:style w:type="character" w:customStyle="1" w:styleId="Naslov6Char">
-    <w:name w:val="Naslov 6 Char"/>
-    <w:link w:val="Naslov6"/>
+  <w:style w:type="character" w:customStyle="1" w:styleId="Heading6Char">
+    <w:name w:val="Heading 6 Char"/>
+    <w:link w:val="Heading6"/>
     <w:uiPriority w:val="9"/>
     <w:rsid w:val="0019431F"/>
     <w:rPr>
@@ -5331,9 +5679,9 @@
       <w:lang w:eastAsia="en-US"/>
     </w:rPr>
   </w:style>
-  <w:style w:type="character" w:customStyle="1" w:styleId="Naslov7Char">
-    <w:name w:val="Naslov 7 Char"/>
-    <w:link w:val="Naslov7"/>
+  <w:style w:type="character" w:customStyle="1" w:styleId="Heading7Char">
+    <w:name w:val="Heading 7 Char"/>
+    <w:link w:val="Heading7"/>
     <w:uiPriority w:val="9"/>
     <w:rsid w:val="0019431F"/>
     <w:rPr>
@@ -5343,9 +5691,9 @@
       <w:lang w:eastAsia="en-US"/>
     </w:rPr>
   </w:style>
-  <w:style w:type="character" w:customStyle="1" w:styleId="Naslov8Char">
-    <w:name w:val="Naslov 8 Char"/>
-    <w:link w:val="Naslov8"/>
+  <w:style w:type="character" w:customStyle="1" w:styleId="Heading8Char">
+    <w:name w:val="Heading 8 Char"/>
+    <w:link w:val="Heading8"/>
     <w:uiPriority w:val="9"/>
     <w:rsid w:val="0019431F"/>
     <w:rPr>
@@ -5357,9 +5705,9 @@
       <w:lang w:eastAsia="en-US"/>
     </w:rPr>
   </w:style>
-  <w:style w:type="character" w:customStyle="1" w:styleId="Naslov9Char">
-    <w:name w:val="Naslov 9 Char"/>
-    <w:link w:val="Naslov9"/>
+  <w:style w:type="character" w:customStyle="1" w:styleId="Heading9Char">
+    <w:name w:val="Heading 9 Char"/>
+    <w:link w:val="Heading9"/>
     <w:uiPriority w:val="9"/>
     <w:rsid w:val="0019431F"/>
     <w:rPr>
@@ -5369,9 +5717,9 @@
       <w:lang w:eastAsia="en-US"/>
     </w:rPr>
   </w:style>
-  <w:style w:type="table" w:styleId="Svijetlosjenanje">
+  <w:style w:type="table" w:styleId="LightShading">
     <w:name w:val="Light Shading"/>
-    <w:basedOn w:val="Obinatablica"/>
+    <w:basedOn w:val="TableNormal"/>
     <w:uiPriority w:val="60"/>
     <w:rsid w:val="001537BA"/>
     <w:rPr>
@@ -5462,9 +5810,9 @@
       </w:tcPr>
     </w:tblStylePr>
   </w:style>
-  <w:style w:type="table" w:styleId="Svijetlipopis-Isticanje1">
+  <w:style w:type="table" w:styleId="LightList-Accent1">
     <w:name w:val="Light List Accent 1"/>
-    <w:basedOn w:val="Obinatablica"/>
+    <w:basedOn w:val="TableNormal"/>
     <w:uiPriority w:val="61"/>
     <w:rsid w:val="00B84A63"/>
     <w:tblPr>
@@ -5544,10 +5892,10 @@
       </w:tcPr>
     </w:tblStylePr>
   </w:style>
-  <w:style w:type="paragraph" w:styleId="Podnoje">
+  <w:style w:type="paragraph" w:styleId="Footer">
     <w:name w:val="footer"/>
     <w:basedOn w:val="Normal"/>
-    <w:link w:val="PodnojeChar"/>
+    <w:link w:val="FooterChar"/>
     <w:rsid w:val="002A0C02"/>
     <w:pPr>
       <w:tabs>
@@ -5562,9 +5910,9 @@
       <w:lang w:val="en-US" w:eastAsia="hr-HR"/>
     </w:rPr>
   </w:style>
-  <w:style w:type="character" w:customStyle="1" w:styleId="PodnojeChar">
-    <w:name w:val="Podnožje Char"/>
-    <w:link w:val="Podnoje"/>
+  <w:style w:type="character" w:customStyle="1" w:styleId="FooterChar">
+    <w:name w:val="Footer Char"/>
+    <w:link w:val="Footer"/>
     <w:rsid w:val="002A0C02"/>
     <w:rPr>
       <w:rFonts w:ascii="Book Antiqua" w:eastAsia="Times New Roman" w:hAnsi="Book Antiqua"/>
@@ -5609,9 +5957,9 @@
       <w:lang w:val="en-US" w:eastAsia="hr-HR"/>
     </w:rPr>
   </w:style>
-  <w:style w:type="table" w:styleId="Svijetlipopis-Isticanje5">
+  <w:style w:type="table" w:styleId="LightList-Accent5">
     <w:name w:val="Light List Accent 5"/>
-    <w:basedOn w:val="Obinatablica"/>
+    <w:basedOn w:val="TableNormal"/>
     <w:uiPriority w:val="61"/>
     <w:rsid w:val="00567422"/>
     <w:tblPr>
@@ -5691,7 +6039,7 @@
       </w:tcPr>
     </w:tblStylePr>
   </w:style>
-  <w:style w:type="paragraph" w:styleId="Sadraj1">
+  <w:style w:type="paragraph" w:styleId="TOC1">
     <w:name w:val="toc 1"/>
     <w:basedOn w:val="Normal"/>
     <w:next w:val="Normal"/>
@@ -5710,7 +6058,7 @@
       <w:szCs w:val="20"/>
     </w:rPr>
   </w:style>
-  <w:style w:type="paragraph" w:styleId="Sadraj2">
+  <w:style w:type="paragraph" w:styleId="TOC2">
     <w:name w:val="toc 2"/>
     <w:basedOn w:val="Normal"/>
     <w:next w:val="Normal"/>
@@ -5728,7 +6076,7 @@
       <w:szCs w:val="20"/>
     </w:rPr>
   </w:style>
-  <w:style w:type="paragraph" w:styleId="Sadraj3">
+  <w:style w:type="paragraph" w:styleId="TOC3">
     <w:name w:val="toc 3"/>
     <w:basedOn w:val="Normal"/>
     <w:next w:val="Normal"/>
@@ -5747,7 +6095,7 @@
       <w:szCs w:val="20"/>
     </w:rPr>
   </w:style>
-  <w:style w:type="paragraph" w:styleId="Sadraj4">
+  <w:style w:type="paragraph" w:styleId="TOC4">
     <w:name w:val="toc 4"/>
     <w:basedOn w:val="Normal"/>
     <w:next w:val="Normal"/>
@@ -5764,7 +6112,7 @@
       <w:szCs w:val="18"/>
     </w:rPr>
   </w:style>
-  <w:style w:type="paragraph" w:styleId="Sadraj5">
+  <w:style w:type="paragraph" w:styleId="TOC5">
     <w:name w:val="toc 5"/>
     <w:basedOn w:val="Normal"/>
     <w:next w:val="Normal"/>
@@ -5781,7 +6129,7 @@
       <w:szCs w:val="18"/>
     </w:rPr>
   </w:style>
-  <w:style w:type="paragraph" w:styleId="Sadraj6">
+  <w:style w:type="paragraph" w:styleId="TOC6">
     <w:name w:val="toc 6"/>
     <w:basedOn w:val="Normal"/>
     <w:next w:val="Normal"/>
@@ -5798,7 +6146,7 @@
       <w:szCs w:val="18"/>
     </w:rPr>
   </w:style>
-  <w:style w:type="paragraph" w:styleId="Sadraj7">
+  <w:style w:type="paragraph" w:styleId="TOC7">
     <w:name w:val="toc 7"/>
     <w:basedOn w:val="Normal"/>
     <w:next w:val="Normal"/>
@@ -5815,7 +6163,7 @@
       <w:szCs w:val="18"/>
     </w:rPr>
   </w:style>
-  <w:style w:type="paragraph" w:styleId="Sadraj8">
+  <w:style w:type="paragraph" w:styleId="TOC8">
     <w:name w:val="toc 8"/>
     <w:basedOn w:val="Normal"/>
     <w:next w:val="Normal"/>
@@ -5832,7 +6180,7 @@
       <w:szCs w:val="18"/>
     </w:rPr>
   </w:style>
-  <w:style w:type="paragraph" w:styleId="Sadraj9">
+  <w:style w:type="paragraph" w:styleId="TOC9">
     <w:name w:val="toc 9"/>
     <w:basedOn w:val="Normal"/>
     <w:next w:val="Normal"/>
@@ -5849,7 +6197,7 @@
       <w:szCs w:val="18"/>
     </w:rPr>
   </w:style>
-  <w:style w:type="character" w:styleId="Hiperveza">
+  <w:style w:type="character" w:styleId="Hyperlink">
     <w:name w:val="Hyperlink"/>
     <w:uiPriority w:val="99"/>
     <w:unhideWhenUsed/>
@@ -5859,10 +6207,10 @@
       <w:u w:val="single"/>
     </w:rPr>
   </w:style>
-  <w:style w:type="paragraph" w:styleId="Zaglavlje">
+  <w:style w:type="paragraph" w:styleId="Header">
     <w:name w:val="header"/>
     <w:basedOn w:val="Normal"/>
-    <w:link w:val="ZaglavljeChar"/>
+    <w:link w:val="HeaderChar"/>
     <w:uiPriority w:val="99"/>
     <w:unhideWhenUsed/>
     <w:rsid w:val="00E9762A"/>
@@ -5873,9 +6221,9 @@
       </w:tabs>
     </w:pPr>
   </w:style>
-  <w:style w:type="character" w:customStyle="1" w:styleId="ZaglavljeChar">
-    <w:name w:val="Zaglavlje Char"/>
-    <w:link w:val="Zaglavlje"/>
+  <w:style w:type="character" w:customStyle="1" w:styleId="HeaderChar">
+    <w:name w:val="Header Char"/>
+    <w:link w:val="Header"/>
     <w:uiPriority w:val="99"/>
     <w:rsid w:val="00E9762A"/>
     <w:rPr>
@@ -5884,10 +6232,10 @@
       <w:lang w:eastAsia="en-US"/>
     </w:rPr>
   </w:style>
-  <w:style w:type="paragraph" w:styleId="Tekstbalonia">
+  <w:style w:type="paragraph" w:styleId="BalloonText">
     <w:name w:val="Balloon Text"/>
     <w:basedOn w:val="Normal"/>
-    <w:link w:val="TekstbaloniaChar"/>
+    <w:link w:val="BalloonTextChar"/>
     <w:uiPriority w:val="99"/>
     <w:semiHidden/>
     <w:unhideWhenUsed/>
@@ -5901,9 +6249,9 @@
       <w:szCs w:val="16"/>
     </w:rPr>
   </w:style>
-  <w:style w:type="character" w:customStyle="1" w:styleId="TekstbaloniaChar">
-    <w:name w:val="Tekst balončića Char"/>
-    <w:link w:val="Tekstbalonia"/>
+  <w:style w:type="character" w:customStyle="1" w:styleId="BalloonTextChar">
+    <w:name w:val="Balloon Text Char"/>
+    <w:link w:val="BalloonText"/>
     <w:uiPriority w:val="99"/>
     <w:semiHidden/>
     <w:rsid w:val="007118E9"/>
@@ -5914,10 +6262,10 @@
       <w:lang w:eastAsia="en-US"/>
     </w:rPr>
   </w:style>
-  <w:style w:type="paragraph" w:styleId="Kartadokumenta">
+  <w:style w:type="paragraph" w:styleId="DocumentMap">
     <w:name w:val="Document Map"/>
     <w:basedOn w:val="Normal"/>
-    <w:link w:val="KartadokumentaChar"/>
+    <w:link w:val="DocumentMapChar"/>
     <w:uiPriority w:val="99"/>
     <w:semiHidden/>
     <w:unhideWhenUsed/>
@@ -5928,9 +6276,9 @@
       <w:szCs w:val="16"/>
     </w:rPr>
   </w:style>
-  <w:style w:type="character" w:customStyle="1" w:styleId="KartadokumentaChar">
-    <w:name w:val="Karta dokumenta Char"/>
-    <w:link w:val="Kartadokumenta"/>
+  <w:style w:type="character" w:customStyle="1" w:styleId="DocumentMapChar">
+    <w:name w:val="Document Map Char"/>
+    <w:link w:val="DocumentMap"/>
     <w:uiPriority w:val="99"/>
     <w:semiHidden/>
     <w:rsid w:val="00EB3CD1"/>
@@ -5941,7 +6289,7 @@
       <w:lang w:eastAsia="en-US"/>
     </w:rPr>
   </w:style>
-  <w:style w:type="paragraph" w:styleId="StandardWeb">
+  <w:style w:type="paragraph" w:styleId="NormalWeb">
     <w:name w:val="Normal (Web)"/>
     <w:basedOn w:val="Normal"/>
     <w:uiPriority w:val="99"/>
@@ -5976,9 +6324,9 @@
       <w:lang w:eastAsia="hi-IN" w:bidi="hi-IN"/>
     </w:rPr>
   </w:style>
-  <w:style w:type="character" w:styleId="Tekstrezerviranogmjesta">
+  <w:style w:type="character" w:styleId="PlaceholderText">
     <w:name w:val="Placeholder Text"/>
-    <w:basedOn w:val="Zadanifontodlomka"/>
+    <w:basedOn w:val="DefaultParagraphFont"/>
     <w:uiPriority w:val="99"/>
     <w:semiHidden/>
     <w:rsid w:val="00000E7B"/>
@@ -6011,7 +6359,7 @@
         <w:p>
           <w:r>
             <w:rPr>
-              <w:rStyle w:val="Tekstrezerviranogmjesta"/>
+              <w:rStyle w:val="PlaceholderText"/>
             </w:rPr>
             <w:t>[Naslov]</w:t>
           </w:r>
@@ -6145,6 +6493,7 @@
     <w:rsid w:val="001672A0"/>
     <w:rsid w:val="00441CB5"/>
     <w:rsid w:val="00537478"/>
+    <w:rsid w:val="00541574"/>
   </w:rsids>
   <m:mathPr>
     <m:mathFont m:val="Cambria Math"/>
@@ -6161,8 +6510,8 @@
   </m:mathPr>
   <w:themeFontLang w:val="en-GB"/>
   <w:clrSchemeMapping w:bg1="light1" w:t1="dark1" w:bg2="light2" w:t2="dark2" w:accent1="accent1" w:accent2="accent2" w:accent3="accent3" w:accent4="accent4" w:accent5="accent5" w:accent6="accent6" w:hyperlink="hyperlink" w:followedHyperlink="followedHyperlink"/>
-  <w:decimalSymbol w:val="."/>
-  <w:listSeparator w:val=","/>
+  <w:decimalSymbol w:val=","/>
+  <w:listSeparator w:val=";"/>
   <w15:chartTrackingRefBased/>
 </w:settings>
 </file>
@@ -6574,13 +6923,13 @@
       <w:szCs w:val="3276"/>
     </w:rPr>
   </w:style>
-  <w:style w:type="character" w:default="1" w:styleId="Zadanifontodlomka">
+  <w:style w:type="character" w:default="1" w:styleId="DefaultParagraphFont">
     <w:name w:val="Default Paragraph Font"/>
     <w:uiPriority w:val="1"/>
     <w:semiHidden/>
     <w:unhideWhenUsed/>
   </w:style>
-  <w:style w:type="table" w:default="1" w:styleId="Obinatablica">
+  <w:style w:type="table" w:default="1" w:styleId="TableNormal">
     <w:name w:val="Normal Table"/>
     <w:uiPriority w:val="99"/>
     <w:semiHidden/>
@@ -6595,15 +6944,15 @@
       </w:tblCellMar>
     </w:tblPr>
   </w:style>
-  <w:style w:type="numbering" w:default="1" w:styleId="Bezpopisa">
+  <w:style w:type="numbering" w:default="1" w:styleId="NoList">
     <w:name w:val="No List"/>
     <w:uiPriority w:val="99"/>
     <w:semiHidden/>
     <w:unhideWhenUsed/>
   </w:style>
-  <w:style w:type="character" w:styleId="Tekstrezerviranogmjesta">
+  <w:style w:type="character" w:styleId="PlaceholderText">
     <w:name w:val="Placeholder Text"/>
-    <w:basedOn w:val="Zadanifontodlomka"/>
+    <w:basedOn w:val="DefaultParagraphFont"/>
     <w:uiPriority w:val="99"/>
     <w:semiHidden/>
     <w:rsid w:val="001672A0"/>
@@ -6883,21 +7232,10 @@
 </file>
 
 <file path=customXml/item1.xml><?xml version="1.0" encoding="utf-8"?>
-<p:properties xmlns:p="http://schemas.microsoft.com/office/2006/metadata/properties" xmlns:xsi="http://www.w3.org/2001/XMLSchema-instance" xmlns:pc="http://schemas.microsoft.com/office/infopath/2007/PartnerControls">
-  <documentManagement/>
-</p:properties>
+<b:Sources xmlns:b="http://schemas.openxmlformats.org/officeDocument/2006/bibliography" xmlns="http://schemas.openxmlformats.org/officeDocument/2006/bibliography" SelectedStyle="\APA.XSL" StyleName="APA"/>
 </file>
 
 <file path=customXml/item2.xml><?xml version="1.0" encoding="utf-8"?>
-<?mso-contentType ?>
-<FormTemplates xmlns="http://schemas.microsoft.com/sharepoint/v3/contenttype/forms">
-  <Display>DocumentLibraryForm</Display>
-  <Edit>DocumentLibraryForm</Edit>
-  <New>DocumentLibraryForm</New>
-</FormTemplates>
-</file>
-
-<file path=customXml/item3.xml><?xml version="1.0" encoding="utf-8"?>
 <ct:contentTypeSchema xmlns:ct="http://schemas.microsoft.com/office/2006/metadata/contentType" xmlns:ma="http://schemas.microsoft.com/office/2006/metadata/properties/metaAttributes" ct:_="" ma:_="" ma:contentTypeName="Document" ma:contentTypeID="0x010100A624C05362C5D4408DF9E86B51064AF8" ma:contentTypeVersion="5" ma:contentTypeDescription="Create a new document." ma:contentTypeScope="" ma:versionID="75cb0fc507016847081821035f07f657">
   <xsd:schema xmlns:xsd="http://www.w3.org/2001/XMLSchema" xmlns:xs="http://www.w3.org/2001/XMLSchema" xmlns:p="http://schemas.microsoft.com/office/2006/metadata/properties" xmlns:ns2="a4940372-89a9-4e21-bdf2-1e7916a6b1c7" xmlns:ns3="9973f104-b72b-4ccc-b057-823746c4ee67" targetNamespace="http://schemas.microsoft.com/office/2006/metadata/properties" ma:root="true" ma:fieldsID="8b5fbcc166e7f2e8eca7bac84281f022" ns2:_="" ns3:_="">
     <xsd:import namespace="a4940372-89a9-4e21-bdf2-1e7916a6b1c7"/>
@@ -7068,28 +7406,30 @@
 </ct:contentTypeSchema>
 </file>
 
+<file path=customXml/item3.xml><?xml version="1.0" encoding="utf-8"?>
+<?mso-contentType ?>
+<FormTemplates xmlns="http://schemas.microsoft.com/sharepoint/v3/contenttype/forms">
+  <Display>DocumentLibraryForm</Display>
+  <Edit>DocumentLibraryForm</Edit>
+  <New>DocumentLibraryForm</New>
+</FormTemplates>
+</file>
+
 <file path=customXml/item4.xml><?xml version="1.0" encoding="utf-8"?>
-<b:Sources xmlns:b="http://schemas.openxmlformats.org/officeDocument/2006/bibliography" xmlns="http://schemas.openxmlformats.org/officeDocument/2006/bibliography" SelectedStyle="\APA.XSL" StyleName="APA"/>
+<p:properties xmlns:p="http://schemas.microsoft.com/office/2006/metadata/properties" xmlns:xsi="http://www.w3.org/2001/XMLSchema-instance" xmlns:pc="http://schemas.microsoft.com/office/infopath/2007/PartnerControls">
+  <documentManagement/>
+</p:properties>
 </file>
 
 <file path=customXml/itemProps1.xml><?xml version="1.0" encoding="utf-8"?>
-<ds:datastoreItem xmlns:ds="http://schemas.openxmlformats.org/officeDocument/2006/customXml" ds:itemID="{8B77AD92-B16F-4F54-8984-380AFF1DD272}">
+<ds:datastoreItem xmlns:ds="http://schemas.openxmlformats.org/officeDocument/2006/customXml" ds:itemID="{B17CA2E2-AE07-4B43-9DE4-C01C3E80C33C}">
   <ds:schemaRefs>
-    <ds:schemaRef ds:uri="http://schemas.microsoft.com/office/2006/metadata/properties"/>
-    <ds:schemaRef ds:uri="http://schemas.microsoft.com/office/infopath/2007/PartnerControls"/>
+    <ds:schemaRef ds:uri="http://schemas.openxmlformats.org/officeDocument/2006/bibliography"/>
   </ds:schemaRefs>
 </ds:datastoreItem>
 </file>
 
 <file path=customXml/itemProps2.xml><?xml version="1.0" encoding="utf-8"?>
-<ds:datastoreItem xmlns:ds="http://schemas.openxmlformats.org/officeDocument/2006/customXml" ds:itemID="{8DF86EB5-64CB-4B1D-9F2A-A1BDAC545F89}">
-  <ds:schemaRefs>
-    <ds:schemaRef ds:uri="http://schemas.microsoft.com/sharepoint/v3/contenttype/forms"/>
-  </ds:schemaRefs>
-</ds:datastoreItem>
-</file>
-
-<file path=customXml/itemProps3.xml><?xml version="1.0" encoding="utf-8"?>
 <ds:datastoreItem xmlns:ds="http://schemas.openxmlformats.org/officeDocument/2006/customXml" ds:itemID="{34B32F0F-6F1D-47E6-8077-BB4C4E8328DA}">
   <ds:schemaRefs>
     <ds:schemaRef ds:uri="http://schemas.microsoft.com/office/2006/metadata/contentType"/>
@@ -7108,10 +7448,19 @@
 </ds:datastoreItem>
 </file>
 
+<file path=customXml/itemProps3.xml><?xml version="1.0" encoding="utf-8"?>
+<ds:datastoreItem xmlns:ds="http://schemas.openxmlformats.org/officeDocument/2006/customXml" ds:itemID="{8DF86EB5-64CB-4B1D-9F2A-A1BDAC545F89}">
+  <ds:schemaRefs>
+    <ds:schemaRef ds:uri="http://schemas.microsoft.com/sharepoint/v3/contenttype/forms"/>
+  </ds:schemaRefs>
+</ds:datastoreItem>
+</file>
+
 <file path=customXml/itemProps4.xml><?xml version="1.0" encoding="utf-8"?>
-<ds:datastoreItem xmlns:ds="http://schemas.openxmlformats.org/officeDocument/2006/customXml" ds:itemID="{B17CA2E2-AE07-4B43-9DE4-C01C3E80C33C}">
+<ds:datastoreItem xmlns:ds="http://schemas.openxmlformats.org/officeDocument/2006/customXml" ds:itemID="{8B77AD92-B16F-4F54-8984-380AFF1DD272}">
   <ds:schemaRefs>
-    <ds:schemaRef ds:uri="http://schemas.openxmlformats.org/officeDocument/2006/bibliography"/>
+    <ds:schemaRef ds:uri="http://schemas.microsoft.com/office/2006/metadata/properties"/>
+    <ds:schemaRef ds:uri="http://schemas.microsoft.com/office/infopath/2007/PartnerControls"/>
   </ds:schemaRefs>
 </ds:datastoreItem>
 </file>
</xml_diff>